<commit_message>
Master: Filter fix, local port fix, reservation fix
</commit_message>
<xml_diff>
--- a/DokumentációTicketApp.docx
+++ b/DokumentációTicketApp.docx
@@ -107,12 +107,6 @@
         <w:gridCol w:w="4021"/>
       </w:tblGrid>
       <w:tr>
-        <w:tblPrEx>
-          <w:tblCellMar>
-            <w:top w:w="0" w:type="dxa"/>
-            <w:bottom w:w="0" w:type="dxa"/>
-          </w:tblCellMar>
-        </w:tblPrEx>
         <w:tc>
           <w:tcPr>
             <w:tcW w:w="2264" w:type="dxa"/>
@@ -168,12 +162,6 @@
         </w:tc>
       </w:tr>
       <w:tr>
-        <w:tblPrEx>
-          <w:tblCellMar>
-            <w:top w:w="0" w:type="dxa"/>
-            <w:bottom w:w="0" w:type="dxa"/>
-          </w:tblCellMar>
-        </w:tblPrEx>
         <w:tc>
           <w:tcPr>
             <w:tcW w:w="2264" w:type="dxa"/>
@@ -237,12 +225,6 @@
         </w:tc>
       </w:tr>
       <w:tr>
-        <w:tblPrEx>
-          <w:tblCellMar>
-            <w:top w:w="0" w:type="dxa"/>
-            <w:bottom w:w="0" w:type="dxa"/>
-          </w:tblCellMar>
-        </w:tblPrEx>
         <w:tc>
           <w:tcPr>
             <w:tcW w:w="2264" w:type="dxa"/>
@@ -335,12 +317,6 @@
         </w:tc>
       </w:tr>
       <w:tr>
-        <w:tblPrEx>
-          <w:tblCellMar>
-            <w:top w:w="0" w:type="dxa"/>
-            <w:bottom w:w="0" w:type="dxa"/>
-          </w:tblCellMar>
-        </w:tblPrEx>
         <w:tc>
           <w:tcPr>
             <w:tcW w:w="2264" w:type="dxa"/>
@@ -435,12 +411,6 @@
         </w:tc>
       </w:tr>
       <w:tr>
-        <w:tblPrEx>
-          <w:tblCellMar>
-            <w:top w:w="0" w:type="dxa"/>
-            <w:bottom w:w="0" w:type="dxa"/>
-          </w:tblCellMar>
-        </w:tblPrEx>
         <w:tc>
           <w:tcPr>
             <w:tcW w:w="2264" w:type="dxa"/>
@@ -537,12 +507,6 @@
         </w:tc>
       </w:tr>
       <w:tr>
-        <w:tblPrEx>
-          <w:tblCellMar>
-            <w:top w:w="0" w:type="dxa"/>
-            <w:bottom w:w="0" w:type="dxa"/>
-          </w:tblCellMar>
-        </w:tblPrEx>
         <w:tc>
           <w:tcPr>
             <w:tcW w:w="10065" w:type="dxa"/>
@@ -630,6 +594,13 @@
     </w:p>
     <w:sdt>
       <w:sdtPr>
+        <w:rPr>
+          <w:rFonts w:ascii="Times New Roman" w:eastAsiaTheme="minorHAnsi" w:hAnsi="Times New Roman" w:cstheme="minorBidi"/>
+          <w:color w:val="auto"/>
+          <w:sz w:val="24"/>
+          <w:szCs w:val="22"/>
+          <w:lang w:val="hu-HU"/>
+        </w:rPr>
         <w:id w:val="-2112268650"/>
         <w:docPartObj>
           <w:docPartGallery w:val="Table of Contents"/>
@@ -638,14 +609,9 @@
       </w:sdtPr>
       <w:sdtEndPr>
         <w:rPr>
-          <w:rFonts w:ascii="Times New Roman" w:eastAsiaTheme="minorHAnsi" w:hAnsi="Times New Roman" w:cstheme="minorBidi"/>
           <w:b/>
           <w:bCs/>
           <w:noProof/>
-          <w:color w:val="auto"/>
-          <w:sz w:val="24"/>
-          <w:szCs w:val="22"/>
-          <w:lang w:val="hu-HU"/>
         </w:rPr>
       </w:sdtEndPr>
       <w:sdtContent>
@@ -3617,8 +3583,6 @@
           <w:szCs w:val="48"/>
         </w:rPr>
       </w:pPr>
-      <w:bookmarkStart w:id="0" w:name="_GoBack"/>
-      <w:bookmarkEnd w:id="0"/>
     </w:p>
     <w:p>
       <w:pPr>
@@ -3627,7 +3591,7 @@
           <w:rFonts w:cs="Times New Roman"/>
         </w:rPr>
       </w:pPr>
-      <w:bookmarkStart w:id="1" w:name="_Toc37095783"/>
+      <w:bookmarkStart w:id="0" w:name="_Toc37095783"/>
       <w:r>
         <w:rPr>
           <w:rFonts w:cs="Times New Roman"/>
@@ -3635,7 +3599,7 @@
         <w:lastRenderedPageBreak/>
         <w:t>Áttekintés</w:t>
       </w:r>
-      <w:bookmarkEnd w:id="1"/>
+      <w:bookmarkEnd w:id="0"/>
     </w:p>
     <w:p>
       <w:pPr>
@@ -3644,14 +3608,14 @@
           <w:rFonts w:cs="Times New Roman"/>
         </w:rPr>
       </w:pPr>
-      <w:bookmarkStart w:id="2" w:name="_Toc37095784"/>
+      <w:bookmarkStart w:id="1" w:name="_Toc37095784"/>
       <w:r>
         <w:rPr>
           <w:rFonts w:cs="Times New Roman"/>
         </w:rPr>
         <w:t>Változtatási történet</w:t>
       </w:r>
-      <w:bookmarkEnd w:id="2"/>
+      <w:bookmarkEnd w:id="1"/>
     </w:p>
     <w:p>
       <w:pPr>
@@ -4004,14 +3968,14 @@
           <w:rFonts w:cs="Times New Roman"/>
         </w:rPr>
       </w:pPr>
-      <w:bookmarkStart w:id="3" w:name="_Toc37095785"/>
+      <w:bookmarkStart w:id="2" w:name="_Toc37095785"/>
       <w:r>
         <w:rPr>
           <w:rFonts w:cs="Times New Roman"/>
         </w:rPr>
         <w:t>Rövid leírás</w:t>
       </w:r>
-      <w:bookmarkEnd w:id="3"/>
+      <w:bookmarkEnd w:id="2"/>
     </w:p>
     <w:p>
       <w:pPr>
@@ -4254,11 +4218,11 @@
       <w:pPr>
         <w:pStyle w:val="Heading1"/>
       </w:pPr>
-      <w:bookmarkStart w:id="4" w:name="_Toc37095786"/>
+      <w:bookmarkStart w:id="3" w:name="_Toc37095786"/>
       <w:r>
         <w:t>Diagramok</w:t>
       </w:r>
-      <w:bookmarkEnd w:id="4"/>
+      <w:bookmarkEnd w:id="3"/>
     </w:p>
     <w:p>
       <w:pPr>
@@ -4283,11 +4247,11 @@
           <w:numId w:val="11"/>
         </w:numPr>
       </w:pPr>
-      <w:bookmarkStart w:id="5" w:name="_Toc37095787"/>
+      <w:bookmarkStart w:id="4" w:name="_Toc37095787"/>
       <w:r>
         <w:t>Adatmodellek és entitások</w:t>
       </w:r>
-      <w:bookmarkEnd w:id="5"/>
+      <w:bookmarkEnd w:id="4"/>
     </w:p>
     <w:p>
       <w:r>
@@ -4468,11 +4432,11 @@
       <w:pPr>
         <w:pStyle w:val="Heading2"/>
       </w:pPr>
-      <w:bookmarkStart w:id="6" w:name="_Toc37095788"/>
+      <w:bookmarkStart w:id="5" w:name="_Toc37095788"/>
       <w:r>
         <w:t>Use-case diagram</w:t>
       </w:r>
-      <w:bookmarkEnd w:id="6"/>
+      <w:bookmarkEnd w:id="5"/>
     </w:p>
     <w:p/>
     <w:p>
@@ -4555,12 +4519,12 @@
       <w:pPr>
         <w:pStyle w:val="Heading2"/>
       </w:pPr>
-      <w:bookmarkStart w:id="7" w:name="_Toc37095789"/>
+      <w:bookmarkStart w:id="6" w:name="_Toc37095789"/>
       <w:r>
         <w:lastRenderedPageBreak/>
         <w:t>Activity diagram</w:t>
       </w:r>
-      <w:bookmarkEnd w:id="7"/>
+      <w:bookmarkEnd w:id="6"/>
     </w:p>
     <w:p/>
     <w:p>
@@ -4683,11 +4647,11 @@
       <w:pPr>
         <w:pStyle w:val="Heading1"/>
       </w:pPr>
-      <w:bookmarkStart w:id="8" w:name="_Toc37095790"/>
+      <w:bookmarkStart w:id="7" w:name="_Toc37095790"/>
       <w:r>
         <w:t>Modulok</w:t>
       </w:r>
-      <w:bookmarkEnd w:id="8"/>
+      <w:bookmarkEnd w:id="7"/>
     </w:p>
     <w:p>
       <w:pPr>
@@ -4697,11 +4661,11 @@
           <w:numId w:val="12"/>
         </w:numPr>
       </w:pPr>
-      <w:bookmarkStart w:id="9" w:name="_Toc37095791"/>
+      <w:bookmarkStart w:id="8" w:name="_Toc37095791"/>
       <w:r>
         <w:t>Appl modul</w:t>
       </w:r>
-      <w:bookmarkEnd w:id="9"/>
+      <w:bookmarkEnd w:id="8"/>
     </w:p>
     <w:p>
       <w:pPr>
@@ -4763,11 +4727,11 @@
       <w:pPr>
         <w:pStyle w:val="Heading3"/>
       </w:pPr>
-      <w:bookmarkStart w:id="10" w:name="_Toc37095792"/>
+      <w:bookmarkStart w:id="9" w:name="_Toc37095792"/>
       <w:r>
         <w:t>AuthFilter</w:t>
       </w:r>
-      <w:bookmarkEnd w:id="10"/>
+      <w:bookmarkEnd w:id="9"/>
     </w:p>
     <w:p>
       <w:pPr>
@@ -5311,7 +5275,21 @@
           <w:rFonts w:cs="Times New Roman"/>
           <w:szCs w:val="24"/>
         </w:rPr>
-        <w:t>-ben „User-Token” kulcsának kinyeréséről, valamint hiányzó vagy lejárt vagy hibás token esetén az AuthenticationException megfelelő kezeléséről. Itt a kliens felé adott válasz hyperlink vezérlésű felépítése is feladat.</w:t>
+        <w:t>-ben „User-Token”</w:t>
+      </w:r>
+      <w:r>
+        <w:rPr>
+          <w:rFonts w:cs="Times New Roman"/>
+          <w:szCs w:val="24"/>
+        </w:rPr>
+        <w:t xml:space="preserve"> (Api modul), valamint „Partner-Token” (Partner modul)</w:t>
+      </w:r>
+      <w:r>
+        <w:rPr>
+          <w:rFonts w:cs="Times New Roman"/>
+          <w:szCs w:val="24"/>
+        </w:rPr>
+        <w:t xml:space="preserve"> kulcsának kinyeréséről, valamint hiányzó vagy lejárt vagy hibás token esetén az AuthenticationException megfelelő kezeléséről. Itt a kliens felé adott válasz hyperlink vezérlésű felépítése is feladat.</w:t>
       </w:r>
     </w:p>
     <w:p>
@@ -5327,11 +5305,11 @@
       <w:pPr>
         <w:pStyle w:val="Heading3"/>
       </w:pPr>
-      <w:bookmarkStart w:id="11" w:name="_Toc37095793"/>
+      <w:bookmarkStart w:id="10" w:name="_Toc37095793"/>
       <w:r>
         <w:t>AuthProvider</w:t>
       </w:r>
-      <w:bookmarkEnd w:id="11"/>
+      <w:bookmarkEnd w:id="10"/>
     </w:p>
     <w:p>
       <w:r>
@@ -5925,11 +5903,11 @@
       <w:pPr>
         <w:pStyle w:val="Heading3"/>
       </w:pPr>
-      <w:bookmarkStart w:id="12" w:name="_Toc37095794"/>
+      <w:bookmarkStart w:id="11" w:name="_Toc37095794"/>
       <w:r>
         <w:t>SecurityConfig</w:t>
       </w:r>
-      <w:bookmarkEnd w:id="12"/>
+      <w:bookmarkEnd w:id="11"/>
     </w:p>
     <w:p>
       <w:r>
@@ -6278,89 +6256,89 @@
       <w:pPr>
         <w:pStyle w:val="Heading3"/>
       </w:pPr>
-      <w:bookmarkStart w:id="13" w:name="_Toc37095795"/>
+      <w:bookmarkStart w:id="12" w:name="_Toc37095795"/>
       <w:r>
         <w:t>Data.sql</w:t>
       </w:r>
+      <w:bookmarkEnd w:id="12"/>
+    </w:p>
+    <w:p>
+      <w:r>
+        <w:t>Teszteléshez itt kapnak helyet az inicializálandó rekodok.</w:t>
+      </w:r>
+    </w:p>
+    <w:p>
+      <w:pPr>
+        <w:pStyle w:val="Heading3"/>
+      </w:pPr>
+    </w:p>
+    <w:p>
+      <w:pPr>
+        <w:pStyle w:val="Heading3"/>
+      </w:pPr>
+      <w:bookmarkStart w:id="13" w:name="_Toc37095796"/>
+      <w:r>
+        <w:t>Application.properties</w:t>
+      </w:r>
       <w:bookmarkEnd w:id="13"/>
     </w:p>
     <w:p>
       <w:r>
-        <w:t>Teszteléshez itt kapnak helyet az inicializálandó rekodok.</w:t>
+        <w:t>Adatbázis és logolási konfiguráció.</w:t>
+      </w:r>
+    </w:p>
+    <w:p/>
+    <w:p>
+      <w:pPr>
+        <w:pStyle w:val="Heading2"/>
+      </w:pPr>
+      <w:bookmarkStart w:id="14" w:name="_Toc37095797"/>
+      <w:r>
+        <w:t>Commons modul</w:t>
+      </w:r>
+      <w:bookmarkEnd w:id="14"/>
+    </w:p>
+    <w:p>
+      <w:pPr>
+        <w:jc w:val="both"/>
+      </w:pPr>
+      <w:r>
+        <w:t>Általános, az applikáció nagy részében vagy egészében használt modellek, builderek. Ezek exportálhatóak az egyes modulokba, így a modulok teljesen leválaszthatóak, cserélhetőek. Az „Adatmodellek és entitások” fejezetben megtalálhatóak. Itt kap helyet a hibakezelés egy részéért felelős ControllerAdvice is (IOException, ParseException).</w:t>
+      </w:r>
+    </w:p>
+    <w:p>
+      <w:pPr>
+        <w:jc w:val="both"/>
+      </w:pPr>
+    </w:p>
+    <w:p>
+      <w:pPr>
+        <w:pStyle w:val="Heading2"/>
+      </w:pPr>
+      <w:bookmarkStart w:id="15" w:name="_Toc37095798"/>
+      <w:r>
+        <w:t>Api modul</w:t>
+      </w:r>
+      <w:bookmarkEnd w:id="15"/>
+    </w:p>
+    <w:p>
+      <w:r>
+        <w:t>Az Api modul fogadja a kliens felől érkező autentikált hívásokat és továbbítja a Core modulnak</w:t>
+      </w:r>
+      <w:r>
+        <w:t xml:space="preserve"> (autentikáció -&gt; Spring Security Filter -&gt; Appl modul).</w:t>
       </w:r>
     </w:p>
     <w:p>
       <w:pPr>
         <w:pStyle w:val="Heading3"/>
       </w:pPr>
-    </w:p>
-    <w:p>
-      <w:pPr>
-        <w:pStyle w:val="Heading3"/>
-      </w:pPr>
-      <w:bookmarkStart w:id="14" w:name="_Toc37095796"/>
-      <w:r>
-        <w:t>Application.properties</w:t>
-      </w:r>
-      <w:bookmarkEnd w:id="14"/>
-    </w:p>
-    <w:p>
-      <w:r>
-        <w:t>Adatbázis és logolási konfiguráció.</w:t>
-      </w:r>
-    </w:p>
-    <w:p/>
-    <w:p>
-      <w:pPr>
-        <w:pStyle w:val="Heading2"/>
-      </w:pPr>
-      <w:bookmarkStart w:id="15" w:name="_Toc37095797"/>
-      <w:r>
-        <w:t>Commons modul</w:t>
-      </w:r>
-      <w:bookmarkEnd w:id="15"/>
-    </w:p>
-    <w:p>
-      <w:pPr>
-        <w:jc w:val="both"/>
-      </w:pPr>
-      <w:r>
-        <w:t>Általános, az applikáció nagy részében vagy egészében használt modellek, builderek. Ezek exportálhatóak az egyes modulokba, így a modulok teljesen leválaszthatóak, cserélhetőek. Az „Adatmodellek és entitások” fejezetben megtalálhatóak. Itt kap helyet a hibakezelés egy részéért felelős ControllerAdvice is (IOException, ParseException).</w:t>
-      </w:r>
-    </w:p>
-    <w:p>
-      <w:pPr>
-        <w:jc w:val="both"/>
-      </w:pPr>
-    </w:p>
-    <w:p>
-      <w:pPr>
-        <w:pStyle w:val="Heading2"/>
-      </w:pPr>
-      <w:bookmarkStart w:id="16" w:name="_Toc37095798"/>
-      <w:r>
-        <w:t>Api modul</w:t>
-      </w:r>
-      <w:bookmarkEnd w:id="16"/>
-    </w:p>
-    <w:p>
-      <w:r>
-        <w:t>Az Api modul fogadja a kliens felől érkező autentikált hívásokat és továbbítja a Core modulnak</w:t>
-      </w:r>
-      <w:r>
-        <w:t xml:space="preserve"> (autentikáció -&gt; Spring Security Filter -&gt; Appl modul).</w:t>
-      </w:r>
-    </w:p>
-    <w:p>
-      <w:pPr>
-        <w:pStyle w:val="Heading3"/>
-      </w:pPr>
-      <w:bookmarkStart w:id="17" w:name="_Toc37095799"/>
+      <w:bookmarkStart w:id="16" w:name="_Toc37095799"/>
       <w:r>
         <w:lastRenderedPageBreak/>
         <w:t>ApiController</w:t>
       </w:r>
-      <w:bookmarkEnd w:id="17"/>
+      <w:bookmarkEnd w:id="16"/>
     </w:p>
     <w:p/>
     <w:tbl>
@@ -7439,11 +7417,11 @@
       <w:pPr>
         <w:pStyle w:val="Heading3"/>
       </w:pPr>
-      <w:bookmarkStart w:id="18" w:name="_Toc37095800"/>
+      <w:bookmarkStart w:id="17" w:name="_Toc37095800"/>
       <w:r>
         <w:t>ApiService</w:t>
       </w:r>
-      <w:bookmarkEnd w:id="18"/>
+      <w:bookmarkEnd w:id="17"/>
     </w:p>
     <w:p>
       <w:r>
@@ -8302,29 +8280,29 @@
       <w:pPr>
         <w:pStyle w:val="Heading2"/>
       </w:pPr>
-      <w:bookmarkStart w:id="19" w:name="_Toc37095801"/>
+      <w:bookmarkStart w:id="18" w:name="_Toc37095801"/>
       <w:r>
         <w:t>Core</w:t>
       </w:r>
       <w:r>
         <w:t xml:space="preserve"> Modul</w:t>
       </w:r>
+      <w:bookmarkEnd w:id="18"/>
+    </w:p>
+    <w:p>
+      <w:r>
+        <w:t>A Core modul felelős a felhasználó- és kártyakezelésért.</w:t>
+      </w:r>
+    </w:p>
+    <w:p>
+      <w:pPr>
+        <w:pStyle w:val="Heading3"/>
+      </w:pPr>
+      <w:bookmarkStart w:id="19" w:name="_Toc37095802"/>
+      <w:r>
+        <w:t>User, UserBankCard, UserRepository, UserBankCardRepository</w:t>
+      </w:r>
       <w:bookmarkEnd w:id="19"/>
-    </w:p>
-    <w:p>
-      <w:r>
-        <w:t>A Core modul felelős a felhasználó- és kártyakezelésért.</w:t>
-      </w:r>
-    </w:p>
-    <w:p>
-      <w:pPr>
-        <w:pStyle w:val="Heading3"/>
-      </w:pPr>
-      <w:bookmarkStart w:id="20" w:name="_Toc37095802"/>
-      <w:r>
-        <w:t>User, UserBankCard, UserRepository, UserBankCardRepository</w:t>
-      </w:r>
-      <w:bookmarkEnd w:id="20"/>
     </w:p>
     <w:p>
       <w:pPr>
@@ -9171,16 +9149,7 @@
                 <w:szCs w:val="20"/>
                 <w:lang w:eastAsia="hu-HU"/>
               </w:rPr>
-              <w:t>cardId</w:t>
-            </w:r>
-            <w:r>
-              <w:rPr>
-                <w:rFonts w:cs="Arial"/>
-                <w:sz w:val="20"/>
-                <w:szCs w:val="20"/>
-                <w:lang w:eastAsia="hu-HU"/>
-              </w:rPr>
-              <w:t>: String</w:t>
+              <w:t>cardId: String</w:t>
             </w:r>
           </w:p>
         </w:tc>
@@ -9395,11 +9364,11 @@
       <w:pPr>
         <w:pStyle w:val="Heading3"/>
       </w:pPr>
-      <w:bookmarkStart w:id="21" w:name="_Toc37095803"/>
+      <w:bookmarkStart w:id="20" w:name="_Toc37095803"/>
       <w:r>
         <w:t>IncomingRequestService</w:t>
       </w:r>
-      <w:bookmarkEnd w:id="21"/>
+      <w:bookmarkEnd w:id="20"/>
     </w:p>
     <w:p>
       <w:r>
@@ -10260,12 +10229,12 @@
       <w:pPr>
         <w:pStyle w:val="Heading3"/>
       </w:pPr>
-      <w:bookmarkStart w:id="22" w:name="_Toc37095804"/>
+      <w:bookmarkStart w:id="21" w:name="_Toc37095804"/>
       <w:r>
         <w:lastRenderedPageBreak/>
         <w:t>HelperService</w:t>
       </w:r>
-      <w:bookmarkEnd w:id="22"/>
+      <w:bookmarkEnd w:id="21"/>
     </w:p>
     <w:p>
       <w:r>
@@ -11189,22 +11158,7 @@
         </w:numPr>
       </w:pPr>
       <w:r>
-        <w:t>A DatabaseHandlerService get</w:t>
-      </w:r>
-      <w:r>
-        <w:t>If</w:t>
-      </w:r>
-      <w:r>
-        <w:t>Use</w:t>
-      </w:r>
-      <w:r>
-        <w:t xml:space="preserve">rIdOwnsCardId </w:t>
-      </w:r>
-      <w:r>
-        <w:t>metódusának meghívás</w:t>
-      </w:r>
-      <w:r>
-        <w:t>ával ellenőrzés, hogy a felhasználóhoz van-e az adott kártya társítva</w:t>
+        <w:t>A DatabaseHandlerService getIfUserIdOwnsCardId metódusának meghívásával ellenőrzés, hogy a felhasználóhoz van-e az adott kártya társítva</w:t>
       </w:r>
     </w:p>
     <w:p>
@@ -11216,16 +11170,7 @@
         </w:numPr>
       </w:pPr>
       <w:r>
-        <w:t>A DatabaseHandlerService get</w:t>
-      </w:r>
-      <w:r>
-        <w:t xml:space="preserve">AmountFromCardId </w:t>
-      </w:r>
-      <w:r>
-        <w:t>metódusának meghívás</w:t>
-      </w:r>
-      <w:r>
-        <w:t>ával az ügyfél egyenlegének kinyerése</w:t>
+        <w:t>A DatabaseHandlerService getAmountFromCardId metódusának meghívásával az ügyfél egyenlegének kinyerése</w:t>
       </w:r>
     </w:p>
     <w:p>
@@ -11308,13 +11253,7 @@
         </w:numPr>
       </w:pPr>
       <w:r>
-        <w:t xml:space="preserve">Az evictCacheOnSchedule hívás továbbítása a </w:t>
-      </w:r>
-      <w:r>
-        <w:t>DatabaseHandlerService</w:t>
-      </w:r>
-      <w:r>
-        <w:t>-nek</w:t>
+        <w:t>Az evictCacheOnSchedule hívás továbbítása a DatabaseHandlerService-nek</w:t>
       </w:r>
     </w:p>
     <w:p>
@@ -11326,11 +11265,11 @@
       <w:pPr>
         <w:pStyle w:val="Heading3"/>
       </w:pPr>
-      <w:bookmarkStart w:id="23" w:name="_Toc37095805"/>
+      <w:bookmarkStart w:id="22" w:name="_Toc37095805"/>
       <w:r>
         <w:t>DataBaseHandlerService</w:t>
       </w:r>
-      <w:bookmarkEnd w:id="23"/>
+      <w:bookmarkEnd w:id="22"/>
     </w:p>
     <w:p>
       <w:r>
@@ -11775,16 +11714,7 @@
                 <w:szCs w:val="20"/>
                 <w:lang w:eastAsia="hu-HU"/>
               </w:rPr>
-              <w:t>userId</w:t>
-            </w:r>
-            <w:r>
-              <w:rPr>
-                <w:rFonts w:cs="Arial"/>
-                <w:sz w:val="20"/>
-                <w:szCs w:val="20"/>
-                <w:lang w:eastAsia="hu-HU"/>
-              </w:rPr>
-              <w:t>: Long</w:t>
+              <w:t>userId: Long</w:t>
             </w:r>
           </w:p>
           <w:p>
@@ -12178,24 +12108,7 @@
                 <w:lang w:eastAsia="hu-HU"/>
               </w:rPr>
               <w:br/>
-            </w:r>
-            <w:r>
-              <w:rPr>
-                <w:rFonts w:cs="Arial"/>
-                <w:sz w:val="20"/>
-                <w:szCs w:val="20"/>
-                <w:lang w:eastAsia="hu-HU"/>
-              </w:rPr>
-              <w:t>amount</w:t>
-            </w:r>
-            <w:r>
-              <w:rPr>
-                <w:rFonts w:cs="Arial"/>
-                <w:sz w:val="20"/>
-                <w:szCs w:val="20"/>
-                <w:lang w:eastAsia="hu-HU"/>
-              </w:rPr>
-              <w:t xml:space="preserve"> #</w:t>
+              <w:t>amount #</w:t>
             </w:r>
             <w:r>
               <w:rPr>
@@ -12374,16 +12287,7 @@
                 <w:szCs w:val="20"/>
                 <w:lang w:eastAsia="hu-HU"/>
               </w:rPr>
-              <w:t>CLEARS</w:t>
-            </w:r>
-            <w:r>
-              <w:rPr>
-                <w:rFonts w:cs="Arial"/>
-                <w:sz w:val="20"/>
-                <w:szCs w:val="20"/>
-                <w:lang w:eastAsia="hu-HU"/>
-              </w:rPr>
-              <w:t>:</w:t>
+              <w:t>CLEARS:</w:t>
             </w:r>
           </w:p>
           <w:p>
@@ -12416,11 +12320,11 @@
       <w:pPr>
         <w:pStyle w:val="Heading3"/>
       </w:pPr>
-      <w:bookmarkStart w:id="24" w:name="_Toc37095806"/>
+      <w:bookmarkStart w:id="23" w:name="_Toc37095806"/>
       <w:r>
         <w:t>OutGoingService</w:t>
       </w:r>
-      <w:bookmarkEnd w:id="24"/>
+      <w:bookmarkEnd w:id="23"/>
     </w:p>
     <w:p>
       <w:r>
@@ -13291,88 +13195,76 @@
       <w:pPr>
         <w:pStyle w:val="Heading3"/>
       </w:pPr>
-      <w:bookmarkStart w:id="25" w:name="_Toc37095807"/>
+      <w:bookmarkStart w:id="24" w:name="_Toc37095807"/>
       <w:r>
         <w:t>Core.properties</w:t>
       </w:r>
+      <w:bookmarkEnd w:id="24"/>
+    </w:p>
+    <w:p>
+      <w:r>
+        <w:t>Adatbázis mezők validálási üzenetei.</w:t>
+      </w:r>
+    </w:p>
+    <w:p>
+      <w:r>
+        <w:t>name.required=Name is required!</w:t>
+      </w:r>
+      <w:r>
+        <w:br/>
+        <w:t>email.required=Email is required!</w:t>
+      </w:r>
+      <w:r>
+        <w:br/>
+        <w:t>email.invalid=Email format is invalid!</w:t>
+      </w:r>
+      <w:r>
+        <w:br/>
+        <w:t>cardId.invalid=Card ID format is invalid!</w:t>
+      </w:r>
+    </w:p>
+    <w:p/>
+    <w:p>
+      <w:pPr>
+        <w:pStyle w:val="Heading2"/>
+      </w:pPr>
+      <w:bookmarkStart w:id="25" w:name="_Toc37095808"/>
+      <w:r>
+        <w:t>Ticket Modul</w:t>
+      </w:r>
       <w:bookmarkEnd w:id="25"/>
     </w:p>
     <w:p>
       <w:r>
-        <w:t>Adatbázis mezők validálási üzenetei.</w:t>
-      </w:r>
-    </w:p>
-    <w:p>
-      <w:r>
-        <w:t>name.required=Name is required!</w:t>
-      </w:r>
-      <w:r>
-        <w:br/>
-      </w:r>
-      <w:r>
-        <w:t>email.required=Email is required!</w:t>
-      </w:r>
-      <w:r>
-        <w:br/>
-      </w:r>
-      <w:r>
-        <w:t>email.invalid=Email format is invalid!</w:t>
-      </w:r>
-      <w:r>
-        <w:br/>
-      </w:r>
-      <w:r>
-        <w:t>cardId.invalid=Card ID format is invalid!</w:t>
+        <w:t xml:space="preserve">A </w:t>
+      </w:r>
+      <w:r>
+        <w:t>Ticket</w:t>
+      </w:r>
+      <w:r>
+        <w:t xml:space="preserve"> modul kommunikál a külsős Partnerrel HTTP kapcsolaton keresztül. Fizetés során a </w:t>
+      </w:r>
+      <w:r>
+        <w:t>Core</w:t>
+      </w:r>
+      <w:r>
+        <w:t xml:space="preserve"> modultól kapja meg az információt hogy az adott tranzakció lebonyolítható-e.</w:t>
       </w:r>
     </w:p>
     <w:p/>
     <w:p>
       <w:pPr>
-        <w:pStyle w:val="Heading2"/>
-      </w:pPr>
-      <w:bookmarkStart w:id="26" w:name="_Toc37095808"/>
-      <w:r>
-        <w:t>Ticket Modul</w:t>
+        <w:pStyle w:val="Heading3"/>
+      </w:pPr>
+      <w:bookmarkStart w:id="26" w:name="_Toc37095809"/>
+      <w:r>
+        <w:t>UserToPartner, UserRepositoryToPartner</w:t>
       </w:r>
       <w:bookmarkEnd w:id="26"/>
     </w:p>
     <w:p>
       <w:r>
-        <w:t xml:space="preserve">A </w:t>
-      </w:r>
-      <w:r>
-        <w:t>Ticket</w:t>
-      </w:r>
-      <w:r>
-        <w:t xml:space="preserve"> modul kommunikál a külsős Partnerrel HTTP kapcsolaton keresztül. Fizetés során a </w:t>
-      </w:r>
-      <w:r>
-        <w:t>Core</w:t>
-      </w:r>
-      <w:r>
-        <w:t xml:space="preserve"> modultól kapja meg az információt hogy az adott tranzakció lebonyolítható-e.</w:t>
-      </w:r>
-    </w:p>
-    <w:p/>
-    <w:p>
-      <w:pPr>
-        <w:pStyle w:val="Heading3"/>
-      </w:pPr>
-      <w:bookmarkStart w:id="27" w:name="_Toc37095809"/>
-      <w:r>
-        <w:t>UserToPartner, UserRepositoryToPartner</w:t>
-      </w:r>
-      <w:bookmarkEnd w:id="27"/>
-    </w:p>
-    <w:p>
-      <w:r>
-        <w:t xml:space="preserve">Entitás a </w:t>
-      </w:r>
-      <w:r>
-        <w:t>UserRepositoryToPartner</w:t>
-      </w:r>
-      <w:r>
-        <w:t xml:space="preserve"> JPARepository kiterjesztéshez.</w:t>
+        <w:t>Entitás a UserRepositoryToPartner JPARepository kiterjesztéshez.</w:t>
       </w:r>
     </w:p>
     <w:p>
@@ -13709,16 +13601,7 @@
                 <w:szCs w:val="20"/>
                 <w:lang w:eastAsia="hu-HU"/>
               </w:rPr>
-              <w:t>findBy</w:t>
-            </w:r>
-            <w:r>
-              <w:rPr>
-                <w:rFonts w:cs="Arial"/>
-                <w:sz w:val="20"/>
-                <w:szCs w:val="20"/>
-                <w:lang w:eastAsia="hu-HU"/>
-              </w:rPr>
-              <w:t>Id</w:t>
+              <w:t>findById</w:t>
             </w:r>
           </w:p>
         </w:tc>
@@ -13748,25 +13631,7 @@
                 <w:szCs w:val="20"/>
                 <w:lang w:eastAsia="hu-HU"/>
               </w:rPr>
-              <w:t>id</w:t>
-            </w:r>
-            <w:r>
-              <w:rPr>
-                <w:rFonts w:cs="Arial"/>
-                <w:sz w:val="20"/>
-                <w:szCs w:val="20"/>
-                <w:lang w:eastAsia="hu-HU"/>
-              </w:rPr>
-              <w:t xml:space="preserve">: </w:t>
-            </w:r>
-            <w:r>
-              <w:rPr>
-                <w:rFonts w:cs="Arial"/>
-                <w:sz w:val="20"/>
-                <w:szCs w:val="20"/>
-                <w:lang w:eastAsia="hu-HU"/>
-              </w:rPr>
-              <w:t>Long</w:t>
+              <w:t>id: Long</w:t>
             </w:r>
           </w:p>
         </w:tc>
@@ -13811,16 +13676,28 @@
       <w:pPr>
         <w:pStyle w:val="Heading3"/>
       </w:pPr>
-      <w:bookmarkStart w:id="28" w:name="_Toc37095810"/>
+      <w:bookmarkStart w:id="27" w:name="_Toc37095810"/>
       <w:r>
         <w:lastRenderedPageBreak/>
         <w:t>TicketDatabaseCallerService</w:t>
       </w:r>
-      <w:bookmarkEnd w:id="28"/>
-    </w:p>
-    <w:p>
-      <w:r>
-        <w:t>Adatbázis hívás a partnerhez szóló User-Token értékért.</w:t>
+      <w:bookmarkEnd w:id="27"/>
+    </w:p>
+    <w:p>
+      <w:r>
+        <w:t xml:space="preserve">Adatbázis hívás a </w:t>
+      </w:r>
+      <w:r>
+        <w:t>P</w:t>
+      </w:r>
+      <w:r>
+        <w:t xml:space="preserve">artnerhez szóló </w:t>
+      </w:r>
+      <w:r>
+        <w:t>Partner</w:t>
+      </w:r>
+      <w:r>
+        <w:t>-Token értékért.</w:t>
       </w:r>
     </w:p>
     <w:tbl>
@@ -14332,11 +14209,11 @@
       <w:pPr>
         <w:pStyle w:val="Heading3"/>
       </w:pPr>
-      <w:bookmarkStart w:id="29" w:name="_Toc37095811"/>
+      <w:bookmarkStart w:id="28" w:name="_Toc37095811"/>
       <w:r>
         <w:t>TicketBuyingService</w:t>
       </w:r>
-      <w:bookmarkEnd w:id="29"/>
+      <w:bookmarkEnd w:id="28"/>
     </w:p>
     <w:p>
       <w:r>
@@ -15189,13 +15066,7 @@
         </w:numPr>
       </w:pPr>
       <w:r>
-        <w:t>A getEvents hívás továbbítása a</w:t>
-      </w:r>
-      <w:r>
-        <w:t xml:space="preserve"> PartnerCallerService</w:t>
-      </w:r>
-      <w:r>
-        <w:t>-nek</w:t>
+        <w:t>A getEvents hívás továbbítása a PartnerCallerService-nek</w:t>
       </w:r>
     </w:p>
     <w:p>
@@ -15231,34 +15102,7 @@
         </w:numPr>
       </w:pPr>
       <w:r>
-        <w:t xml:space="preserve">A </w:t>
-      </w:r>
-      <w:r>
-        <w:t>getEvents</w:t>
-      </w:r>
-      <w:r>
-        <w:t xml:space="preserve"> metódusának meghívásá</w:t>
-      </w:r>
-      <w:r>
-        <w:t>val és egy mappeléssel</w:t>
-      </w:r>
-      <w:r>
-        <w:t xml:space="preserve"> az</w:t>
-      </w:r>
-      <w:r>
-        <w:t xml:space="preserve"> aktuális</w:t>
-      </w:r>
-      <w:r>
-        <w:t xml:space="preserve"> </w:t>
-      </w:r>
-      <w:r>
-        <w:t xml:space="preserve">EventDetails objektumból a startTimeStamp </w:t>
-      </w:r>
-      <w:r>
-        <w:t>kinyerése</w:t>
-      </w:r>
-      <w:r>
-        <w:t>, ennek ellenőrzése</w:t>
+        <w:t>A getEvents metódusának meghívásával és egy mappeléssel az aktuális EventDetails objektumból a startTimeStamp kinyerése, ennek ellenőrzése</w:t>
       </w:r>
     </w:p>
     <w:p>
@@ -15270,28 +15114,7 @@
         </w:numPr>
       </w:pPr>
       <w:r>
-        <w:t xml:space="preserve">A </w:t>
-      </w:r>
-      <w:r>
-        <w:t>getEvent</w:t>
-      </w:r>
-      <w:r>
-        <w:t xml:space="preserve"> metódusának meghívásával és egy mappeléssel az aktuális EventD</w:t>
-      </w:r>
-      <w:r>
-        <w:t xml:space="preserve">ataResponse </w:t>
-      </w:r>
-      <w:r>
-        <w:t xml:space="preserve">objektumból a </w:t>
-      </w:r>
-      <w:r>
-        <w:t xml:space="preserve">vonatkozó Seat objektum reserved értékének </w:t>
-      </w:r>
-      <w:r>
-        <w:t>kinyerése, ennek ellenőrzése</w:t>
-      </w:r>
-      <w:r>
-        <w:t xml:space="preserve"> </w:t>
+        <w:t xml:space="preserve">A getEvent metódusának meghívásával és egy mappeléssel az aktuális EventDataResponse objektumból a vonatkozó Seat objektum reserved értékének kinyerése, ennek ellenőrzése </w:t>
       </w:r>
     </w:p>
     <w:p>
@@ -15303,16 +15126,7 @@
         </w:numPr>
       </w:pPr>
       <w:r>
-        <w:t>A PartnerCallerService</w:t>
-      </w:r>
-      <w:r>
-        <w:t xml:space="preserve"> pay</w:t>
-      </w:r>
-      <w:r>
-        <w:t xml:space="preserve"> metódusának meghívás</w:t>
-      </w:r>
-      <w:r>
-        <w:t>a</w:t>
+        <w:t>A PartnerCallerService pay metódusának meghívása</w:t>
       </w:r>
     </w:p>
     <w:p>
@@ -15449,8 +15263,6 @@
       </w:r>
       <w:r>
         <w:br/>
-      </w:r>
-      <w:r>
         <w:t xml:space="preserve">Hibaüzenet: </w:t>
       </w:r>
       <w:r>
@@ -15479,8 +15291,6 @@
       </w:r>
       <w:r>
         <w:br/>
-      </w:r>
-      <w:r>
         <w:t xml:space="preserve">Hibaüzenet: </w:t>
       </w:r>
       <w:r>
@@ -15488,8 +15298,6 @@
       </w:r>
       <w:r>
         <w:br/>
-      </w:r>
-      <w:r>
         <w:t xml:space="preserve">Hibakód: </w:t>
       </w:r>
       <w:r>
@@ -15511,8 +15319,6 @@
       </w:r>
       <w:r>
         <w:br/>
-      </w:r>
-      <w:r>
         <w:t xml:space="preserve">Hibaüzenet: </w:t>
       </w:r>
       <w:r>
@@ -15596,11 +15402,11 @@
       <w:pPr>
         <w:pStyle w:val="Heading3"/>
       </w:pPr>
-      <w:bookmarkStart w:id="30" w:name="_Toc37095812"/>
+      <w:bookmarkStart w:id="29" w:name="_Toc37095812"/>
       <w:r>
         <w:t>PartnerCallerService</w:t>
       </w:r>
-      <w:bookmarkEnd w:id="30"/>
+      <w:bookmarkEnd w:id="29"/>
     </w:p>
     <w:p>
       <w:r>
@@ -15609,7 +15415,13 @@
     </w:p>
     <w:p>
       <w:r>
-        <w:t>A HEADER-be a „User-Token” kulcs értékeként a modul adatbázisából kinyert partnertokent helyezzük az autentikáció sikeressége érdekében.</w:t>
+        <w:t>A HEADER-be a „</w:t>
+      </w:r>
+      <w:r>
+        <w:t>Partner</w:t>
+      </w:r>
+      <w:r>
+        <w:t>-Token” kulcs értékeként a modul adatbázisából kinyert partnertokent helyezzük az autentikáció sikeressége érdekében.</w:t>
       </w:r>
     </w:p>
     <w:tbl>
@@ -16279,10 +16091,7 @@
         <w:t>Ha ez null, akkor hiba dobása.</w:t>
       </w:r>
       <w:r>
-        <w:t xml:space="preserve"> </w:t>
-      </w:r>
-      <w:r>
-        <w:t>Dobott hiba:</w:t>
+        <w:t xml:space="preserve"> Dobott hiba:</w:t>
       </w:r>
     </w:p>
     <w:p>
@@ -16305,10 +16114,7 @@
         <w:t xml:space="preserve">Ha </w:t>
       </w:r>
       <w:r>
-        <w:t xml:space="preserve">a </w:t>
-      </w:r>
-      <w:r>
-        <w:t xml:space="preserve">válasz </w:t>
+        <w:t xml:space="preserve">a válasz </w:t>
       </w:r>
       <w:r>
         <w:t>nem tartalmazza a ’„success”:true’ substringet, Gson használatával a Stringet ReservationFailedResponse objektummá mappeljük.</w:t>
@@ -16316,25 +16122,7 @@
     </w:p>
     <w:p>
       <w:r>
-        <w:t xml:space="preserve">Ha pedig tartalmazza </w:t>
-      </w:r>
-      <w:r>
-        <w:t>a ’„success”:true’ substringet</w:t>
-      </w:r>
-      <w:r>
-        <w:t xml:space="preserve">, </w:t>
-      </w:r>
-      <w:r>
-        <w:t xml:space="preserve">Gson használatával a Stringet </w:t>
-      </w:r>
-      <w:r>
-        <w:t>EventsResponse/EventDataResponse/ReservationSuccessResponse</w:t>
-      </w:r>
-      <w:r>
-        <w:t xml:space="preserve"> objektummá mappeljük</w:t>
-      </w:r>
-      <w:r>
-        <w:t xml:space="preserve"> a hívástól függően (getEvents/getEvent/reserve)</w:t>
+        <w:t>Ha pedig tartalmazza a ’„success”:true’ substringet, Gson használatával a Stringet EventsResponse/EventDataResponse/ReservationSuccessResponse objektummá mappeljük a hívástól függően (getEvents/getEvent/reserve)</w:t>
       </w:r>
       <w:r>
         <w:t>.</w:t>
@@ -16362,17 +16150,11 @@
     </w:p>
     <w:p>
       <w:r>
-        <w:t xml:space="preserve">Hibaüzenet: </w:t>
-      </w:r>
-      <w:r>
-        <w:t>Nem létezik az események tárolója!</w:t>
+        <w:t>Hibaüzenet: Nem létezik az események tárolója!</w:t>
       </w:r>
       <w:r>
         <w:br/>
-        <w:t>Hibakód</w:t>
-      </w:r>
-      <w:r>
-        <w:t>: 91404</w:t>
+        <w:t>Hibakód: 91404</w:t>
       </w:r>
     </w:p>
     <w:p/>
@@ -16380,37 +16162,31 @@
       <w:pPr>
         <w:pStyle w:val="Heading2"/>
       </w:pPr>
-      <w:bookmarkStart w:id="31" w:name="_Toc37095813"/>
+      <w:bookmarkStart w:id="30" w:name="_Toc37095813"/>
       <w:r>
         <w:t>Partner modul</w:t>
       </w:r>
+      <w:bookmarkEnd w:id="30"/>
+    </w:p>
+    <w:p/>
+    <w:p>
+      <w:r>
+        <w:t>Egy többnyire statikus jegykezelő rendszer, ami JSON fájlokból olvassa be az adatokat.</w:t>
+      </w:r>
+      <w:r>
+        <w:t xml:space="preserve"> És In-Memory H2 Adatbázist használ a TokenAutentikáció biztosításához (Security fájlok az Appl modulban). Az In-Memory DB produkcióban lecserélésre kerül.</w:t>
+      </w:r>
+    </w:p>
+    <w:p/>
+    <w:p>
+      <w:pPr>
+        <w:pStyle w:val="Heading3"/>
+      </w:pPr>
+      <w:bookmarkStart w:id="31" w:name="_Toc37095814"/>
+      <w:r>
+        <w:t>TicketModuleUser, TicketModuleUserRepository</w:t>
+      </w:r>
       <w:bookmarkEnd w:id="31"/>
-    </w:p>
-    <w:p/>
-    <w:p>
-      <w:r>
-        <w:t>Egy többnyire statikus jegykezelő rendszer, ami JSON fájlokból olvassa be az adatokat.</w:t>
-      </w:r>
-      <w:r>
-        <w:t xml:space="preserve"> És In-Memory H2 Adatbázist használ a TokenAutentikáció biztosításához (Security fájlok az Appl modulban). Az In-Memory DB produkcióban lecserélésre kerül.</w:t>
-      </w:r>
-    </w:p>
-    <w:p/>
-    <w:p>
-      <w:pPr>
-        <w:pStyle w:val="Heading3"/>
-      </w:pPr>
-      <w:bookmarkStart w:id="32" w:name="_Toc37095814"/>
-      <w:r>
-        <w:t xml:space="preserve">TicketModuleUser, </w:t>
-      </w:r>
-      <w:r>
-        <w:t>TicketModuleUser</w:t>
-      </w:r>
-      <w:r>
-        <w:t>Repository</w:t>
-      </w:r>
-      <w:bookmarkEnd w:id="32"/>
     </w:p>
     <w:p>
       <w:pPr>
@@ -16698,25 +16474,7 @@
                 <w:szCs w:val="20"/>
                 <w:lang w:eastAsia="hu-HU"/>
               </w:rPr>
-              <w:t>Optional&lt;</w:t>
-            </w:r>
-            <w:r>
-              <w:rPr>
-                <w:rFonts w:cs="Arial"/>
-                <w:sz w:val="20"/>
-                <w:szCs w:val="20"/>
-                <w:lang w:eastAsia="hu-HU"/>
-              </w:rPr>
-              <w:t>TicketModule</w:t>
-            </w:r>
-            <w:r>
-              <w:rPr>
-                <w:rFonts w:cs="Arial"/>
-                <w:sz w:val="20"/>
-                <w:szCs w:val="20"/>
-                <w:lang w:eastAsia="hu-HU"/>
-              </w:rPr>
-              <w:t>User&gt;</w:t>
+              <w:t>Optional&lt;TicketModuleUser&gt;</w:t>
             </w:r>
           </w:p>
         </w:tc>
@@ -16747,16 +16505,7 @@
                 <w:szCs w:val="20"/>
                 <w:lang w:eastAsia="hu-HU"/>
               </w:rPr>
-              <w:t>findBy</w:t>
-            </w:r>
-            <w:r>
-              <w:rPr>
-                <w:rFonts w:cs="Arial"/>
-                <w:sz w:val="20"/>
-                <w:szCs w:val="20"/>
-                <w:lang w:eastAsia="hu-HU"/>
-              </w:rPr>
-              <w:t>Id</w:t>
+              <w:t>findById</w:t>
             </w:r>
           </w:p>
         </w:tc>
@@ -16786,25 +16535,7 @@
                 <w:szCs w:val="20"/>
                 <w:lang w:eastAsia="hu-HU"/>
               </w:rPr>
-              <w:t>id</w:t>
-            </w:r>
-            <w:r>
-              <w:rPr>
-                <w:rFonts w:cs="Arial"/>
-                <w:sz w:val="20"/>
-                <w:szCs w:val="20"/>
-                <w:lang w:eastAsia="hu-HU"/>
-              </w:rPr>
-              <w:t xml:space="preserve">: </w:t>
-            </w:r>
-            <w:r>
-              <w:rPr>
-                <w:rFonts w:cs="Arial"/>
-                <w:sz w:val="20"/>
-                <w:szCs w:val="20"/>
-                <w:lang w:eastAsia="hu-HU"/>
-              </w:rPr>
-              <w:t>Long</w:t>
+              <w:t>id: Long</w:t>
             </w:r>
           </w:p>
         </w:tc>
@@ -17002,27 +16733,32 @@
       <w:pPr>
         <w:pStyle w:val="Heading3"/>
       </w:pPr>
-      <w:bookmarkStart w:id="33" w:name="_Toc37095815"/>
+      <w:bookmarkStart w:id="32" w:name="_Toc37095815"/>
       <w:r>
         <w:t>PartnerDatabaseCallerService</w:t>
       </w:r>
+      <w:bookmarkEnd w:id="32"/>
+    </w:p>
+    <w:p>
+      <w:r>
+        <w:t xml:space="preserve">Adatbázis hívás a </w:t>
+      </w:r>
+      <w:r>
+        <w:t>Ticket modultól</w:t>
+      </w:r>
+      <w:r>
+        <w:t xml:space="preserve"> </w:t>
+      </w:r>
+      <w:r>
+        <w:t xml:space="preserve">érkező </w:t>
+      </w:r>
+      <w:r>
+        <w:t>Partner</w:t>
+      </w:r>
+      <w:bookmarkStart w:id="33" w:name="_GoBack"/>
       <w:bookmarkEnd w:id="33"/>
-    </w:p>
-    <w:p>
-      <w:r>
-        <w:t xml:space="preserve">Adatbázis hívás a </w:t>
-      </w:r>
-      <w:r>
-        <w:t>Ticket modultól</w:t>
-      </w:r>
-      <w:r>
-        <w:t xml:space="preserve"> </w:t>
-      </w:r>
-      <w:r>
-        <w:t xml:space="preserve">érkező </w:t>
-      </w:r>
-      <w:r>
-        <w:t>User-Token értékért.</w:t>
+      <w:r>
+        <w:t>-Token értékért.</w:t>
       </w:r>
     </w:p>
     <w:tbl>
@@ -19278,10 +19014,7 @@
       </w:r>
       <w:r>
         <w:br/>
-        <w:t>Hibakód</w:t>
-      </w:r>
-      <w:r>
-        <w:t>:</w:t>
+        <w:t>Hibakód:</w:t>
       </w:r>
       <w:r>
         <w:t xml:space="preserve"> 90002</w:t>
@@ -19353,13 +19086,7 @@
         </w:numPr>
       </w:pPr>
       <w:r>
-        <w:t xml:space="preserve">TODO: </w:t>
-      </w:r>
-      <w:r>
-        <w:t>Sikeres foglalás esetén l</w:t>
-      </w:r>
-      <w:r>
-        <w:t>evonja az egyenlegből a jegy árát és frissíti az adatbázist</w:t>
+        <w:t>TODO: Sikeres foglalás esetén levonja az egyenlegből a jegy árát és frissíti az adatbázist</w:t>
       </w:r>
     </w:p>
     <w:p>
@@ -22239,7 +21966,7 @@
 </file>
 
 <file path=customXml/itemProps1.xml><?xml version="1.0" encoding="utf-8"?>
-<ds:datastoreItem xmlns:ds="http://schemas.openxmlformats.org/officeDocument/2006/customXml" ds:itemID="{A22F93F5-75BA-4E33-B292-81022829A797}">
+<ds:datastoreItem xmlns:ds="http://schemas.openxmlformats.org/officeDocument/2006/customXml" ds:itemID="{39A11EEE-06FF-4C5B-A638-5184471ACB50}">
   <ds:schemaRefs>
     <ds:schemaRef ds:uri="http://schemas.openxmlformats.org/officeDocument/2006/bibliography"/>
   </ds:schemaRefs>

</xml_diff>